<commit_message>
#1137 Scy Conf Research Fix
</commit_message>
<xml_diff>
--- a/root/docs/research/Rigin_Sfy_Conf_Research_2020.docx
+++ b/root/docs/research/Rigin_Sfy_Conf_Research_2020.docx
@@ -3749,10 +3749,44 @@
         <w:ind w:firstLine="709"/>
       </w:pPr>
       <w:r>
-        <w:t>Разработка расширения</w:t>
-      </w:r>
-      <w:r>
-        <w:t xml:space="preserve">, позволяющего использовать в качестве индексирующей структуры данных одну из модификаций </w:t>
+        <w:rPr>
+          <w:b/>
+          <w:bCs/>
+        </w:rPr>
+        <w:t>Актуальность работы:</w:t>
+      </w:r>
+      <w:r>
+        <w:t xml:space="preserve"> разработанное расширение позволяет</w:t>
+      </w:r>
+      <w:r>
+        <w:t xml:space="preserve"> </w:t>
+      </w:r>
+      <w:r>
+        <w:t>задать</w:t>
+      </w:r>
+      <w:r>
+        <w:t xml:space="preserve"> в качестве индексирующей структуры данных</w:t>
+      </w:r>
+      <w:r>
+        <w:t xml:space="preserve"> для </w:t>
+      </w:r>
+      <w:r>
+        <w:rPr>
+          <w:lang w:val="en-US"/>
+        </w:rPr>
+        <w:t>SQLite</w:t>
+      </w:r>
+      <w:r>
+        <w:t>-таблицы</w:t>
+      </w:r>
+      <w:r>
+        <w:t xml:space="preserve"> одну из</w:t>
+      </w:r>
+      <w:r>
+        <w:t xml:space="preserve"> рассмотренных в работе</w:t>
+      </w:r>
+      <w:r>
+        <w:t xml:space="preserve"> модификаций </w:t>
       </w:r>
       <w:r>
         <w:rPr>
@@ -3806,10 +3840,13 @@
         <w:t>*+</w:t>
       </w:r>
       <w:r>
-        <w:t xml:space="preserve">-дерево), </w:t>
-      </w:r>
-      <w:r>
-        <w:t>даёт</w:t>
+        <w:t>-дерево</w:t>
+      </w:r>
+      <w:r>
+        <w:t>). Это д</w:t>
+      </w:r>
+      <w:r>
+        <w:t>аёт</w:t>
       </w:r>
       <w:r>
         <w:t xml:space="preserve"> возможность </w:t>
@@ -3824,13 +3861,13 @@
         <w:t>B</w:t>
       </w:r>
       <w:r>
-        <w:t>-дерево и его модификации по различным индикатор</w:t>
-      </w:r>
-      <w:r>
-        <w:t>а</w:t>
-      </w:r>
-      <w:r>
-        <w:t>м эффективности (</w:t>
+        <w:t xml:space="preserve">-дерево и его модификации по различным </w:t>
+      </w:r>
+      <w:r>
+        <w:t>показателям</w:t>
+      </w:r>
+      <w:r>
+        <w:t xml:space="preserve"> эффективности (</w:t>
       </w:r>
       <w:r>
         <w:t xml:space="preserve">например, </w:t>
@@ -3863,7 +3900,7 @@
         <w:t>SQLite</w:t>
       </w:r>
       <w:r>
-        <w:t>.</w:t>
+        <w:t xml:space="preserve">, что, в свою очередь, позволит эффективнее работать с большими данными. </w:t>
       </w:r>
     </w:p>
     <w:p>
@@ -3871,10 +3908,337 @@
         <w:ind w:firstLine="709"/>
       </w:pPr>
       <w:r>
-        <w:t>Актуальность данной работы обусловлена</w:t>
-      </w:r>
-      <w:r>
-        <w:t xml:space="preserve"> вышеупомянутым стремительным ростом объёма обрабатываемых в различных информационных системах данных.</w:t>
+        <w:rPr>
+          <w:b/>
+          <w:bCs/>
+        </w:rPr>
+        <w:t>Научная новизна работы</w:t>
+      </w:r>
+      <w:r>
+        <w:rPr>
+          <w:b/>
+          <w:bCs/>
+        </w:rPr>
+        <w:t>:</w:t>
+      </w:r>
+      <w:r>
+        <w:t xml:space="preserve"> </w:t>
+      </w:r>
+      <w:r>
+        <w:t>разработана новая</w:t>
+      </w:r>
+      <w:r>
+        <w:t xml:space="preserve"> индексирующая</w:t>
+      </w:r>
+      <w:r>
+        <w:t xml:space="preserve"> структура данных</w:t>
+      </w:r>
+      <w:r>
+        <w:t xml:space="preserve"> – </w:t>
+      </w:r>
+      <w:r>
+        <w:rPr>
+          <w:lang w:val="en-US"/>
+        </w:rPr>
+        <w:t>B</w:t>
+      </w:r>
+      <w:r>
+        <w:rPr>
+          <w:vertAlign w:val="superscript"/>
+        </w:rPr>
+        <w:t>*+</w:t>
+      </w:r>
+      <w:r>
+        <w:t>-дерев</w:t>
+      </w:r>
+      <w:r>
+        <w:t>о</w:t>
+      </w:r>
+      <w:r>
+        <w:t>. Оно</w:t>
+      </w:r>
+      <w:r>
+        <w:t xml:space="preserve"> явля</w:t>
+      </w:r>
+      <w:r>
+        <w:t>ется</w:t>
+      </w:r>
+      <w:r>
+        <w:t xml:space="preserve"> модификацией </w:t>
+      </w:r>
+      <w:r>
+        <w:rPr>
+          <w:lang w:val="en-US"/>
+        </w:rPr>
+        <w:t>B</w:t>
+      </w:r>
+      <w:r>
+        <w:t>-дерева</w:t>
+      </w:r>
+      <w:r>
+        <w:t xml:space="preserve"> и</w:t>
+      </w:r>
+      <w:r>
+        <w:t xml:space="preserve"> совмеща</w:t>
+      </w:r>
+      <w:r>
+        <w:t>ет</w:t>
+      </w:r>
+      <w:r>
+        <w:t xml:space="preserve"> в себе основные свойства ранее известных </w:t>
+      </w:r>
+      <w:r>
+        <w:rPr>
+          <w:lang w:val="en-US"/>
+        </w:rPr>
+        <w:t>B</w:t>
+      </w:r>
+      <w:r>
+        <w:rPr>
+          <w:vertAlign w:val="superscript"/>
+        </w:rPr>
+        <w:t>+</w:t>
+      </w:r>
+      <w:r>
+        <w:t xml:space="preserve">-дерева и </w:t>
+      </w:r>
+      <w:r>
+        <w:rPr>
+          <w:lang w:val="en-US"/>
+        </w:rPr>
+        <w:t>B</w:t>
+      </w:r>
+      <w:r>
+        <w:rPr>
+          <w:vertAlign w:val="superscript"/>
+        </w:rPr>
+        <w:t>*</w:t>
+      </w:r>
+      <w:r>
+        <w:t>-дерева</w:t>
+      </w:r>
+      <w:r>
+        <w:t>.</w:t>
+      </w:r>
+      <w:r>
+        <w:t xml:space="preserve"> </w:t>
+      </w:r>
+      <w:r>
+        <w:t>Проведено сравнение</w:t>
+      </w:r>
+      <w:r>
+        <w:t xml:space="preserve"> эмпирически</w:t>
+      </w:r>
+      <w:r>
+        <w:t>х</w:t>
+      </w:r>
+      <w:r>
+        <w:t xml:space="preserve"> показателей использования </w:t>
+      </w:r>
+      <w:r>
+        <w:rPr>
+          <w:lang w:val="en-US"/>
+        </w:rPr>
+        <w:t>B</w:t>
+      </w:r>
+      <w:r>
+        <w:rPr>
+          <w:vertAlign w:val="superscript"/>
+        </w:rPr>
+        <w:t>*+</w:t>
+      </w:r>
+      <w:r>
+        <w:t xml:space="preserve">-дерева в задаче индексирования структурированных данных с </w:t>
+      </w:r>
+      <w:r>
+        <w:t>аналогичными показателями использования</w:t>
+      </w:r>
+      <w:r>
+        <w:t xml:space="preserve"> </w:t>
+      </w:r>
+      <w:r>
+        <w:rPr>
+          <w:lang w:val="en-US"/>
+        </w:rPr>
+        <w:t>B</w:t>
+      </w:r>
+      <w:r>
+        <w:t>-</w:t>
+      </w:r>
+      <w:r>
+        <w:t>дерев</w:t>
+      </w:r>
+      <w:r>
+        <w:t>а</w:t>
+      </w:r>
+      <w:r>
+        <w:t xml:space="preserve">, </w:t>
+      </w:r>
+      <w:r>
+        <w:rPr>
+          <w:lang w:val="en-US"/>
+        </w:rPr>
+        <w:t>B</w:t>
+      </w:r>
+      <w:r>
+        <w:rPr>
+          <w:vertAlign w:val="superscript"/>
+        </w:rPr>
+        <w:t>+</w:t>
+      </w:r>
+      <w:r>
+        <w:t>-дерев</w:t>
+      </w:r>
+      <w:r>
+        <w:t>а</w:t>
+      </w:r>
+      <w:r>
+        <w:t xml:space="preserve"> и </w:t>
+      </w:r>
+      <w:r>
+        <w:rPr>
+          <w:lang w:val="en-US"/>
+        </w:rPr>
+        <w:t>B</w:t>
+      </w:r>
+      <w:r>
+        <w:rPr>
+          <w:vertAlign w:val="superscript"/>
+        </w:rPr>
+        <w:t>*</w:t>
+      </w:r>
+      <w:r>
+        <w:t>-дерев</w:t>
+      </w:r>
+      <w:r>
+        <w:t>а</w:t>
+      </w:r>
+      <w:r>
+        <w:t xml:space="preserve">, на примере РСУБД </w:t>
+      </w:r>
+      <w:r>
+        <w:rPr>
+          <w:lang w:val="en-US"/>
+        </w:rPr>
+        <w:t>SQLite</w:t>
+      </w:r>
+      <w:r>
+        <w:t>. Для этого было использовано</w:t>
+      </w:r>
+      <w:r>
+        <w:t xml:space="preserve"> специально</w:t>
+      </w:r>
+      <w:r>
+        <w:t xml:space="preserve"> разработанное</w:t>
+      </w:r>
+      <w:r>
+        <w:t xml:space="preserve"> </w:t>
+      </w:r>
+      <w:r>
+        <w:t>расширение</w:t>
+      </w:r>
+      <w:r>
+        <w:t xml:space="preserve"> для </w:t>
+      </w:r>
+      <w:r>
+        <w:rPr>
+          <w:lang w:val="en-US"/>
+        </w:rPr>
+        <w:t>SQLite</w:t>
+      </w:r>
+      <w:r>
+        <w:t>, позволяюще</w:t>
+      </w:r>
+      <w:r>
+        <w:t>е</w:t>
+      </w:r>
+      <w:r>
+        <w:t xml:space="preserve"> </w:t>
+      </w:r>
+      <w:r>
+        <w:t>задавать</w:t>
+      </w:r>
+      <w:r>
+        <w:t xml:space="preserve"> </w:t>
+      </w:r>
+      <w:r>
+        <w:rPr>
+          <w:lang w:val="en-US"/>
+        </w:rPr>
+        <w:t>B</w:t>
+      </w:r>
+      <w:r>
+        <w:t>-дерево и исследуемые в данной работе его модификации</w:t>
+      </w:r>
+      <w:r>
+        <w:t>,</w:t>
+      </w:r>
+      <w:r>
+        <w:t xml:space="preserve"> в качестве индексирующ</w:t>
+      </w:r>
+      <w:r>
+        <w:t>их</w:t>
+      </w:r>
+      <w:r>
+        <w:t xml:space="preserve"> структур данных для </w:t>
+      </w:r>
+      <w:r>
+        <w:rPr>
+          <w:lang w:val="en-US"/>
+        </w:rPr>
+        <w:t>SQLite</w:t>
+      </w:r>
+      <w:r>
+        <w:t>-таблиц</w:t>
+      </w:r>
+      <w:r>
+        <w:t>.</w:t>
+      </w:r>
+      <w:r>
+        <w:t xml:space="preserve"> </w:t>
+      </w:r>
+      <w:r>
+        <w:t xml:space="preserve">Проведённые </w:t>
+      </w:r>
+      <w:r>
+        <w:lastRenderedPageBreak/>
+        <w:t>эксперименты показали большую эффективность</w:t>
+      </w:r>
+      <w:r>
+        <w:t xml:space="preserve"> разработанного</w:t>
+      </w:r>
+      <w:r>
+        <w:t xml:space="preserve"> </w:t>
+      </w:r>
+      <w:r>
+        <w:rPr>
+          <w:lang w:val="en-US"/>
+        </w:rPr>
+        <w:t>B</w:t>
+      </w:r>
+      <w:r>
+        <w:rPr>
+          <w:vertAlign w:val="superscript"/>
+        </w:rPr>
+        <w:t>*+</w:t>
+      </w:r>
+      <w:r>
+        <w:t xml:space="preserve">-дерева по времени на ряде операций, в сравнении с </w:t>
+      </w:r>
+      <w:r>
+        <w:rPr>
+          <w:lang w:val="en-US"/>
+        </w:rPr>
+        <w:t>B</w:t>
+      </w:r>
+      <w:r>
+        <w:t>-деревом и остальными его</w:t>
+      </w:r>
+      <w:r>
+        <w:t xml:space="preserve"> рассматриваемыми</w:t>
+      </w:r>
+      <w:r>
+        <w:t xml:space="preserve"> модификациями.</w:t>
       </w:r>
     </w:p>
     <w:p>
@@ -3882,7 +4246,23 @@
         <w:ind w:firstLine="709"/>
       </w:pPr>
       <w:r>
-        <w:t xml:space="preserve">Научная новизна работы состоит в разработке новой структуры данных – </w:t>
+        <w:rPr>
+          <w:b/>
+          <w:bCs/>
+        </w:rPr>
+        <w:t>Объектом исследования</w:t>
+      </w:r>
+      <w:r>
+        <w:t xml:space="preserve"> в настоящей работе являются </w:t>
+      </w:r>
+      <w:r>
+        <w:rPr>
+          <w:lang w:val="en-US"/>
+        </w:rPr>
+        <w:t>B</w:t>
+      </w:r>
+      <w:r>
+        <w:t>-дерево и его модификации (</w:t>
       </w:r>
       <w:r>
         <w:rPr>
@@ -3894,275 +4274,40 @@
         <w:rPr>
           <w:vertAlign w:val="superscript"/>
         </w:rPr>
+        <w:t>+</w:t>
+      </w:r>
+      <w:r>
+        <w:t xml:space="preserve">-дерево, </w:t>
+      </w:r>
+      <w:r>
+        <w:rPr>
+          <w:lang w:val="en-US"/>
+        </w:rPr>
+        <w:t>B</w:t>
+      </w:r>
+      <w:r>
+        <w:rPr>
+          <w:vertAlign w:val="superscript"/>
+        </w:rPr>
+        <w:t>*</w:t>
+      </w:r>
+      <w:r>
+        <w:t xml:space="preserve">-дерево и </w:t>
+      </w:r>
+      <w:r>
+        <w:rPr>
+          <w:lang w:val="en-US"/>
+        </w:rPr>
+        <w:t>B</w:t>
+      </w:r>
+      <w:r>
+        <w:rPr>
+          <w:vertAlign w:val="superscript"/>
+        </w:rPr>
         <w:t>*+</w:t>
       </w:r>
       <w:r>
-        <w:t xml:space="preserve">-дерева, совмещающего в себе основные свойства ранее известных </w:t>
-      </w:r>
-      <w:r>
-        <w:rPr>
-          <w:lang w:val="en-US"/>
-        </w:rPr>
-        <w:t>B</w:t>
-      </w:r>
-      <w:r>
-        <w:rPr>
-          <w:vertAlign w:val="superscript"/>
-        </w:rPr>
-        <w:t>+</w:t>
-      </w:r>
-      <w:r>
-        <w:t xml:space="preserve">-дерева и </w:t>
-      </w:r>
-      <w:r>
-        <w:rPr>
-          <w:lang w:val="en-US"/>
-        </w:rPr>
-        <w:t>B</w:t>
-      </w:r>
-      <w:r>
-        <w:rPr>
-          <w:vertAlign w:val="superscript"/>
-        </w:rPr>
-        <w:t>*</w:t>
-      </w:r>
-      <w:r>
-        <w:t>-дерева</w:t>
-      </w:r>
-      <w:r>
-        <w:t>,</w:t>
-      </w:r>
-      <w:r>
-        <w:t xml:space="preserve"> и</w:t>
-      </w:r>
-      <w:r>
-        <w:t xml:space="preserve"> в</w:t>
-      </w:r>
-      <w:r>
-        <w:t xml:space="preserve"> сравнении эмпирических показателей использования </w:t>
-      </w:r>
-      <w:r>
-        <w:rPr>
-          <w:lang w:val="en-US"/>
-        </w:rPr>
-        <w:t>B</w:t>
-      </w:r>
-      <w:r>
-        <w:rPr>
-          <w:vertAlign w:val="superscript"/>
-        </w:rPr>
-        <w:t>*+</w:t>
-      </w:r>
-      <w:r>
-        <w:t xml:space="preserve">-дерева в задаче индексирования структурированных данных с </w:t>
-      </w:r>
-      <w:r>
-        <w:t xml:space="preserve">использованием в этой задаче </w:t>
-      </w:r>
-      <w:r>
-        <w:rPr>
-          <w:lang w:val="en-US"/>
-        </w:rPr>
-        <w:t>B</w:t>
-      </w:r>
-      <w:r>
-        <w:t>-</w:t>
-      </w:r>
-      <w:r>
-        <w:t>дерев</w:t>
-      </w:r>
-      <w:r>
-        <w:t>а</w:t>
-      </w:r>
-      <w:r>
-        <w:t xml:space="preserve">, </w:t>
-      </w:r>
-      <w:r>
-        <w:rPr>
-          <w:lang w:val="en-US"/>
-        </w:rPr>
-        <w:t>B</w:t>
-      </w:r>
-      <w:r>
-        <w:rPr>
-          <w:vertAlign w:val="superscript"/>
-        </w:rPr>
-        <w:t>+</w:t>
-      </w:r>
-      <w:r>
-        <w:t>-дерев</w:t>
-      </w:r>
-      <w:r>
-        <w:t>а</w:t>
-      </w:r>
-      <w:r>
-        <w:t xml:space="preserve"> и </w:t>
-      </w:r>
-      <w:r>
-        <w:rPr>
-          <w:lang w:val="en-US"/>
-        </w:rPr>
-        <w:t>B</w:t>
-      </w:r>
-      <w:r>
-        <w:rPr>
-          <w:vertAlign w:val="superscript"/>
-        </w:rPr>
-        <w:t>*</w:t>
-      </w:r>
-      <w:r>
-        <w:t>-дерев</w:t>
-      </w:r>
-      <w:r>
-        <w:t>а</w:t>
-      </w:r>
-      <w:r>
-        <w:t xml:space="preserve">, на примере индексирования данных в РСУБД </w:t>
-      </w:r>
-      <w:r>
-        <w:rPr>
-          <w:lang w:val="en-US"/>
-        </w:rPr>
-        <w:t>SQLite</w:t>
-      </w:r>
-      <w:r>
-        <w:t xml:space="preserve">, с разработкой специального </w:t>
-      </w:r>
-      <w:r>
-        <w:t xml:space="preserve">программного </w:t>
-      </w:r>
-      <w:r>
-        <w:t xml:space="preserve">плагина для </w:t>
-      </w:r>
-      <w:r>
-        <w:rPr>
-          <w:lang w:val="en-US"/>
-        </w:rPr>
-        <w:t>SQLite</w:t>
-      </w:r>
-      <w:r>
-        <w:t xml:space="preserve">, позволяющего использовать все исследуемые в данной работе модификации </w:t>
-      </w:r>
-      <w:r>
-        <w:rPr>
-          <w:lang w:val="en-US"/>
-        </w:rPr>
-        <w:t>B</w:t>
-      </w:r>
-      <w:r>
-        <w:t>-дерева (</w:t>
-      </w:r>
-      <w:r>
-        <w:rPr>
-          <w:lang w:val="en-US"/>
-        </w:rPr>
-        <w:t>B</w:t>
-      </w:r>
-      <w:r>
-        <w:rPr>
-          <w:vertAlign w:val="superscript"/>
-        </w:rPr>
-        <w:t>+</w:t>
-      </w:r>
-      <w:r>
-        <w:t xml:space="preserve">-дерево, </w:t>
-      </w:r>
-      <w:r>
-        <w:rPr>
-          <w:lang w:val="en-US"/>
-        </w:rPr>
-        <w:t>B</w:t>
-      </w:r>
-      <w:r>
-        <w:rPr>
-          <w:vertAlign w:val="superscript"/>
-        </w:rPr>
-        <w:t>*</w:t>
-      </w:r>
-      <w:r>
-        <w:t xml:space="preserve">-дерево и </w:t>
-      </w:r>
-      <w:r>
-        <w:rPr>
-          <w:lang w:val="en-US"/>
-        </w:rPr>
-        <w:t>B</w:t>
-      </w:r>
-      <w:r>
-        <w:rPr>
-          <w:vertAlign w:val="superscript"/>
-        </w:rPr>
-        <w:t>*+</w:t>
-      </w:r>
-      <w:r>
-        <w:t>-дерево)</w:t>
-      </w:r>
-      <w:r>
-        <w:t>,</w:t>
-      </w:r>
-      <w:r>
-        <w:t xml:space="preserve"> </w:t>
-      </w:r>
-      <w:r>
-        <w:lastRenderedPageBreak/>
-        <w:t xml:space="preserve">равно как и само </w:t>
-      </w:r>
-      <w:r>
-        <w:rPr>
-          <w:lang w:val="en-US"/>
-        </w:rPr>
-        <w:t>B</w:t>
-      </w:r>
-      <w:r>
-        <w:t>-дерево</w:t>
-      </w:r>
-      <w:r>
-        <w:t>,</w:t>
-      </w:r>
-      <w:r>
-        <w:t xml:space="preserve"> в качестве индексирующ</w:t>
-      </w:r>
-      <w:r>
-        <w:t>их</w:t>
-      </w:r>
-      <w:r>
-        <w:t xml:space="preserve"> структур данных для таблиц создаваемых в РСУБД </w:t>
-      </w:r>
-      <w:r>
-        <w:rPr>
-          <w:lang w:val="en-US"/>
-        </w:rPr>
-        <w:t>SQLite</w:t>
-      </w:r>
-      <w:r>
-        <w:t xml:space="preserve"> баз данных.</w:t>
-      </w:r>
-      <w:r>
-        <w:t xml:space="preserve"> </w:t>
-      </w:r>
-      <w:r>
-        <w:rPr>
-          <w:lang w:val="en-US"/>
-        </w:rPr>
-        <w:t>B</w:t>
-      </w:r>
-      <w:r>
-        <w:rPr>
-          <w:vertAlign w:val="superscript"/>
-        </w:rPr>
-        <w:t>*+</w:t>
-      </w:r>
-      <w:r>
-        <w:t xml:space="preserve">-дерево в рамках экспериментов, проведённых в данной работе, показало лучший результат по времени на ряде операций с данными в нём, чем </w:t>
-      </w:r>
-      <w:r>
-        <w:rPr>
-          <w:lang w:val="en-US"/>
-        </w:rPr>
-        <w:t>B</w:t>
-      </w:r>
-      <w:r>
-        <w:t>-дерево и другие его модификации.</w:t>
+        <w:t>-дерево).</w:t>
       </w:r>
     </w:p>
     <w:p>
@@ -4170,16 +4315,26 @@
         <w:ind w:firstLine="709"/>
       </w:pPr>
       <w:r>
-        <w:t xml:space="preserve">Объектом исследования в настоящей работе являются </w:t>
-      </w:r>
-      <w:r>
-        <w:rPr>
-          <w:lang w:val="en-US"/>
-        </w:rPr>
-        <w:t>B</w:t>
-      </w:r>
-      <w:r>
-        <w:t>-дерево и его модификации (</w:t>
+        <w:rPr>
+          <w:b/>
+          <w:bCs/>
+        </w:rPr>
+        <w:t>Предметом исследования</w:t>
+      </w:r>
+      <w:r>
+        <w:t xml:space="preserve"> в настоящей работе являются</w:t>
+      </w:r>
+      <w:r>
+        <w:t xml:space="preserve"> использование </w:t>
+      </w:r>
+      <w:r>
+        <w:rPr>
+          <w:lang w:val="en-US"/>
+        </w:rPr>
+        <w:t>B</w:t>
+      </w:r>
+      <w:r>
+        <w:t>-дерева и его модификаций (</w:t>
       </w:r>
       <w:r>
         <w:rPr>
@@ -4194,7 +4349,7 @@
         <w:t>+</w:t>
       </w:r>
       <w:r>
-        <w:t xml:space="preserve">-дерево, </w:t>
+        <w:t xml:space="preserve">-дерева, </w:t>
       </w:r>
       <w:r>
         <w:rPr>
@@ -4209,7 +4364,7 @@
         <w:t>*</w:t>
       </w:r>
       <w:r>
-        <w:t xml:space="preserve">-дерево и </w:t>
+        <w:t xml:space="preserve">-дерева и </w:t>
       </w:r>
       <w:r>
         <w:rPr>
@@ -4224,7 +4379,25 @@
         <w:t>*+</w:t>
       </w:r>
       <w:r>
-        <w:t>-дерево).</w:t>
+        <w:t xml:space="preserve">-дерева) </w:t>
+      </w:r>
+      <w:r>
+        <w:t>в задаче индексирования структурированных данных, в частности, эмпирические показатели эффективности такого использования</w:t>
+      </w:r>
+      <w:r>
+        <w:t xml:space="preserve"> (в терминах времени выполнения различных операций с деревом и объёма используемой оперативной памяти при выполнении различных операций с деревом), и </w:t>
+      </w:r>
+      <w:r>
+        <w:t>применимость</w:t>
+      </w:r>
+      <w:r>
+        <w:t xml:space="preserve"> </w:t>
+      </w:r>
+      <w:r>
+        <w:t>таких структур данных для использования</w:t>
+      </w:r>
+      <w:r>
+        <w:t xml:space="preserve"> в СУБД.</w:t>
       </w:r>
     </w:p>
     <w:p>
@@ -4232,19 +4405,29 @@
         <w:ind w:firstLine="709"/>
       </w:pPr>
       <w:r>
-        <w:t>Предметом исследования в настоящей работе являются</w:t>
-      </w:r>
-      <w:r>
-        <w:t xml:space="preserve"> использование </w:t>
-      </w:r>
-      <w:r>
-        <w:rPr>
-          <w:lang w:val="en-US"/>
-        </w:rPr>
-        <w:t>B</w:t>
-      </w:r>
-      <w:r>
-        <w:t>-дерева и его модификаций (</w:t>
+        <w:rPr>
+          <w:b/>
+          <w:bCs/>
+        </w:rPr>
+        <w:t>Целью работы</w:t>
+      </w:r>
+      <w:r>
+        <w:t xml:space="preserve"> является</w:t>
+      </w:r>
+      <w:r>
+        <w:t xml:space="preserve"> и</w:t>
+      </w:r>
+      <w:r>
+        <w:t xml:space="preserve">сследование </w:t>
+      </w:r>
+      <w:r>
+        <w:t>применимости</w:t>
+      </w:r>
+      <w:r>
+        <w:t xml:space="preserve"> модификаций B-дерев</w:t>
+      </w:r>
+      <w:r>
+        <w:t>а (</w:t>
       </w:r>
       <w:r>
         <w:rPr>
@@ -4289,25 +4472,132 @@
         <w:t>*+</w:t>
       </w:r>
       <w:r>
-        <w:t xml:space="preserve">-дерева) </w:t>
-      </w:r>
-      <w:r>
-        <w:t>в задаче индексирования структурированных данных, в частности, эмпирические показатели эффективности такого использования</w:t>
-      </w:r>
-      <w:r>
-        <w:t xml:space="preserve"> (в терминах времени выполнения различных операций с деревом и объёма используемой оперативной памяти при выполнении различных операций с деревом), и </w:t>
-      </w:r>
-      <w:r>
-        <w:t>применимость</w:t>
-      </w:r>
-      <w:r>
-        <w:t xml:space="preserve"> </w:t>
-      </w:r>
-      <w:r>
-        <w:t>таких структур данных для использования</w:t>
-      </w:r>
-      <w:r>
-        <w:t xml:space="preserve"> в СУБД.</w:t>
+        <w:t>-дерева)</w:t>
+      </w:r>
+      <w:r>
+        <w:t xml:space="preserve"> для индексирования данных в СУБД на примере РСУБД </w:t>
+      </w:r>
+      <w:proofErr w:type="spellStart"/>
+      <w:r>
+        <w:t>SQLite</w:t>
+      </w:r>
+      <w:proofErr w:type="spellEnd"/>
+      <w:r>
+        <w:t>, и эффективности такого</w:t>
+      </w:r>
+      <w:r>
+        <w:t xml:space="preserve"> их</w:t>
+      </w:r>
+      <w:r>
+        <w:t xml:space="preserve"> использования</w:t>
+      </w:r>
+      <w:r>
+        <w:t>, путём</w:t>
+      </w:r>
+      <w:r>
+        <w:t xml:space="preserve"> разработк</w:t>
+      </w:r>
+      <w:r>
+        <w:t xml:space="preserve">и </w:t>
+      </w:r>
+      <w:r>
+        <w:t xml:space="preserve">расширения для </w:t>
+      </w:r>
+      <w:r>
+        <w:t>Р</w:t>
+      </w:r>
+      <w:r>
+        <w:t xml:space="preserve">СУБД </w:t>
+      </w:r>
+      <w:r>
+        <w:rPr>
+          <w:lang w:val="en-US"/>
+        </w:rPr>
+        <w:t>SQLite</w:t>
+      </w:r>
+      <w:r>
+        <w:t xml:space="preserve">, позволяющего использовать модификации </w:t>
+      </w:r>
+      <w:r>
+        <w:rPr>
+          <w:lang w:val="en-US"/>
+        </w:rPr>
+        <w:t>B</w:t>
+      </w:r>
+      <w:r>
+        <w:t>-дерева (</w:t>
+      </w:r>
+      <w:r>
+        <w:rPr>
+          <w:lang w:val="en-US"/>
+        </w:rPr>
+        <w:t>B</w:t>
+      </w:r>
+      <w:r>
+        <w:rPr>
+          <w:vertAlign w:val="superscript"/>
+        </w:rPr>
+        <w:t>+</w:t>
+      </w:r>
+      <w:r>
+        <w:t xml:space="preserve">-дерево, </w:t>
+      </w:r>
+      <w:r>
+        <w:rPr>
+          <w:lang w:val="en-US"/>
+        </w:rPr>
+        <w:t>B</w:t>
+      </w:r>
+      <w:r>
+        <w:rPr>
+          <w:vertAlign w:val="superscript"/>
+        </w:rPr>
+        <w:t>*</w:t>
+      </w:r>
+      <w:r>
+        <w:t xml:space="preserve">-дерево и </w:t>
+      </w:r>
+      <w:r>
+        <w:rPr>
+          <w:lang w:val="en-US"/>
+        </w:rPr>
+        <w:t>B</w:t>
+      </w:r>
+      <w:r>
+        <w:rPr>
+          <w:vertAlign w:val="superscript"/>
+        </w:rPr>
+        <w:t>*+</w:t>
+      </w:r>
+      <w:r>
+        <w:t xml:space="preserve">-дерево) в качестве </w:t>
+      </w:r>
+      <w:r>
+        <w:t>индексирующих структур данных</w:t>
+      </w:r>
+      <w:r>
+        <w:t xml:space="preserve"> в </w:t>
+      </w:r>
+      <w:r>
+        <w:rPr>
+          <w:lang w:val="en-US"/>
+        </w:rPr>
+        <w:t>SQLite</w:t>
+      </w:r>
+      <w:r>
+        <w:t xml:space="preserve">, на основе проводимого в рамках данной работы исследования эффективности (в терминах времени выполнения различных операций с деревом и объёма используемой оперативной памяти при выполнении различных операций с деревом) использования </w:t>
+      </w:r>
+      <w:r>
+        <w:rPr>
+          <w:lang w:val="en-US"/>
+        </w:rPr>
+        <w:t>B</w:t>
+      </w:r>
+      <w:r>
+        <w:t>-дерева и его модификаций в задаче индексирования структурированных данных</w:t>
+      </w:r>
+      <w:r>
+        <w:t>.</w:t>
       </w:r>
     </w:p>
     <w:p>
@@ -4315,200 +4605,14 @@
         <w:ind w:firstLine="709"/>
       </w:pPr>
       <w:r>
-        <w:t>Целью работы является</w:t>
-      </w:r>
-      <w:r>
-        <w:t xml:space="preserve"> и</w:t>
-      </w:r>
-      <w:r>
-        <w:t xml:space="preserve">сследование </w:t>
-      </w:r>
-      <w:r>
-        <w:t>применимости</w:t>
-      </w:r>
-      <w:r>
-        <w:t xml:space="preserve"> модификаций B-дерев</w:t>
-      </w:r>
-      <w:r>
-        <w:t>а (</w:t>
-      </w:r>
-      <w:r>
-        <w:rPr>
-          <w:lang w:val="en-US"/>
-        </w:rPr>
-        <w:t>B</w:t>
-      </w:r>
-      <w:r>
-        <w:rPr>
-          <w:vertAlign w:val="superscript"/>
-        </w:rPr>
-        <w:t>+</w:t>
-      </w:r>
-      <w:r>
-        <w:t xml:space="preserve">-дерева, </w:t>
-      </w:r>
-      <w:r>
-        <w:rPr>
-          <w:lang w:val="en-US"/>
-        </w:rPr>
-        <w:t>B</w:t>
-      </w:r>
-      <w:r>
-        <w:rPr>
-          <w:vertAlign w:val="superscript"/>
-        </w:rPr>
-        <w:t>*</w:t>
-      </w:r>
-      <w:r>
-        <w:t xml:space="preserve">-дерева и </w:t>
-      </w:r>
-      <w:r>
-        <w:rPr>
-          <w:lang w:val="en-US"/>
-        </w:rPr>
-        <w:t>B</w:t>
-      </w:r>
-      <w:r>
-        <w:rPr>
-          <w:vertAlign w:val="superscript"/>
-        </w:rPr>
-        <w:t>*+</w:t>
-      </w:r>
-      <w:r>
-        <w:t>-дерева)</w:t>
-      </w:r>
-      <w:r>
-        <w:t xml:space="preserve"> для индексирования данных в СУБД на примере РСУБД </w:t>
-      </w:r>
-      <w:proofErr w:type="spellStart"/>
-      <w:r>
-        <w:t>SQLite</w:t>
-      </w:r>
-      <w:proofErr w:type="spellEnd"/>
-      <w:r>
-        <w:t>, и эффективности такого</w:t>
-      </w:r>
-      <w:r>
-        <w:t xml:space="preserve"> их</w:t>
-      </w:r>
-      <w:r>
-        <w:t xml:space="preserve"> использования</w:t>
-      </w:r>
-      <w:r>
-        <w:t>, путём</w:t>
-      </w:r>
-      <w:r>
-        <w:t xml:space="preserve"> разработк</w:t>
-      </w:r>
-      <w:r>
-        <w:t xml:space="preserve">и </w:t>
-      </w:r>
-      <w:r>
-        <w:t xml:space="preserve">расширения для </w:t>
-      </w:r>
-      <w:r>
-        <w:t>Р</w:t>
-      </w:r>
-      <w:r>
-        <w:t xml:space="preserve">СУБД </w:t>
-      </w:r>
-      <w:r>
-        <w:rPr>
-          <w:lang w:val="en-US"/>
-        </w:rPr>
-        <w:t>SQLite</w:t>
-      </w:r>
-      <w:r>
-        <w:t xml:space="preserve">, позволяющего использовать модификации </w:t>
-      </w:r>
-      <w:r>
-        <w:rPr>
-          <w:lang w:val="en-US"/>
-        </w:rPr>
-        <w:t>B</w:t>
-      </w:r>
-      <w:r>
-        <w:t>-дерева (</w:t>
-      </w:r>
-      <w:r>
-        <w:rPr>
-          <w:lang w:val="en-US"/>
-        </w:rPr>
-        <w:t>B</w:t>
-      </w:r>
-      <w:r>
-        <w:rPr>
-          <w:vertAlign w:val="superscript"/>
-        </w:rPr>
-        <w:t>+</w:t>
-      </w:r>
-      <w:r>
-        <w:t xml:space="preserve">-дерево, </w:t>
-      </w:r>
-      <w:r>
-        <w:rPr>
-          <w:lang w:val="en-US"/>
-        </w:rPr>
-        <w:t>B</w:t>
-      </w:r>
-      <w:r>
-        <w:rPr>
-          <w:vertAlign w:val="superscript"/>
-        </w:rPr>
-        <w:t>*</w:t>
-      </w:r>
-      <w:r>
-        <w:t xml:space="preserve">-дерево и </w:t>
-      </w:r>
-      <w:r>
-        <w:rPr>
-          <w:lang w:val="en-US"/>
-        </w:rPr>
-        <w:t>B</w:t>
-      </w:r>
-      <w:r>
-        <w:rPr>
-          <w:vertAlign w:val="superscript"/>
-        </w:rPr>
-        <w:t>*+</w:t>
-      </w:r>
-      <w:r>
-        <w:t xml:space="preserve">-дерево) в качестве </w:t>
-      </w:r>
-      <w:r>
-        <w:t>индексирующих структур данных</w:t>
-      </w:r>
-      <w:r>
-        <w:t xml:space="preserve"> в </w:t>
-      </w:r>
-      <w:r>
-        <w:rPr>
-          <w:lang w:val="en-US"/>
-        </w:rPr>
-        <w:t>SQLite</w:t>
-      </w:r>
-      <w:r>
-        <w:t xml:space="preserve">, на основе проводимого в рамках данной работы исследования эффективности (в терминах времени выполнения различных операций с деревом и объёма используемой оперативной памяти при выполнении различных операций с деревом) использования </w:t>
-      </w:r>
-      <w:r>
-        <w:rPr>
-          <w:lang w:val="en-US"/>
-        </w:rPr>
-        <w:t>B</w:t>
-      </w:r>
-      <w:r>
-        <w:t>-дерева и его модификаций в задаче индексирования структурированных данных</w:t>
-      </w:r>
-      <w:r>
-        <w:t>.</w:t>
-      </w:r>
-    </w:p>
-    <w:p>
-      <w:pPr>
-        <w:ind w:firstLine="709"/>
-      </w:pPr>
-      <w:r>
-        <w:t>Задачами работы являются:</w:t>
+        <w:rPr>
+          <w:b/>
+          <w:bCs/>
+        </w:rPr>
+        <w:t>Задачами работы</w:t>
+      </w:r>
+      <w:r>
+        <w:t xml:space="preserve"> являются:</w:t>
       </w:r>
     </w:p>
     <w:p>
@@ -4715,23 +4819,23 @@
         <w:t>4</w:t>
       </w:r>
       <w:r>
-        <w:t xml:space="preserve"> данного </w:t>
+        <w:t xml:space="preserve"> данного списка</w:t>
+      </w:r>
+      <w:r>
+        <w:t>,</w:t>
+      </w:r>
+      <w:r>
+        <w:t xml:space="preserve"> библиотеки</w:t>
+      </w:r>
+      <w:r>
+        <w:t xml:space="preserve"> структур данных –</w:t>
+      </w:r>
+      <w:r>
+        <w:t xml:space="preserve"> сильно ветвящихся деревьев, а также </w:t>
       </w:r>
       <w:r>
         <w:lastRenderedPageBreak/>
-        <w:t>списка</w:t>
-      </w:r>
-      <w:r>
-        <w:t>,</w:t>
-      </w:r>
-      <w:r>
-        <w:t xml:space="preserve"> библиотеки</w:t>
-      </w:r>
-      <w:r>
-        <w:t xml:space="preserve"> структур данных –</w:t>
-      </w:r>
-      <w:r>
-        <w:t xml:space="preserve"> сильно ветвящихся деревьев, а также позволяющего выводить графическое изображение </w:t>
+        <w:t xml:space="preserve">позволяющего выводить графическое изображение </w:t>
       </w:r>
       <w:r>
         <w:rPr>
@@ -22838,7 +22942,6 @@
   <w:style w:type="character" w:default="1" w:styleId="a0">
     <w:name w:val="Default Paragraph Font"/>
     <w:uiPriority w:val="1"/>
-    <w:semiHidden/>
     <w:unhideWhenUsed/>
   </w:style>
   <w:style w:type="table" w:default="1" w:styleId="a1">
@@ -23563,7 +23666,7 @@
 </file>
 
 <file path=customXml/itemProps1.xml><?xml version="1.0" encoding="utf-8"?>
-<ds:datastoreItem xmlns:ds="http://schemas.openxmlformats.org/officeDocument/2006/customXml" ds:itemID="{BF5D24C2-EB09-4EAE-B69E-064FA0960E8E}">
+<ds:datastoreItem xmlns:ds="http://schemas.openxmlformats.org/officeDocument/2006/customXml" ds:itemID="{B3915C9C-EB01-4D76-B114-EDF824F45737}">
   <ds:schemaRefs>
     <ds:schemaRef ds:uri="http://schemas.openxmlformats.org/officeDocument/2006/bibliography"/>
   </ds:schemaRefs>

</xml_diff>